<commit_message>
Created new version of abstract and problem description
</commit_message>
<xml_diff>
--- a/Module_6_CellNumbersGrowthAndKinetics/design_review_case_study/Course Project Abstract Greatti Yves .docx
+++ b/Module_6_CellNumbersGrowthAndKinetics/design_review_case_study/Course Project Abstract Greatti Yves .docx
@@ -618,6 +618,9 @@
     <w:p>
       <w:pPr>
         <w:pStyle w:val="Body"/>
+        <w:rPr>
+          <w:rFonts w:cs="Tahoma"/>
+        </w:rPr>
       </w:pPr>
       <w:proofErr w:type="spellStart"/>
       <w:r>
@@ -722,6 +725,147 @@
     </w:p>
     <w:p>
       <w:pPr>
+        <w:pStyle w:val="Body"/>
+      </w:pPr>
+      <w:r>
+        <w:rPr>
+          <w:rFonts w:cs="Tahoma"/>
+          <w:b/>
+          <w:bCs w:val="0"/>
+        </w:rPr>
+        <w:t>OPC1</w:t>
+      </w:r>
+      <w:r>
+        <w:rPr>
+          <w:rFonts w:cs="Tahoma"/>
+        </w:rPr>
+        <w:t xml:space="preserve">, </w:t>
+      </w:r>
+      <w:proofErr w:type="spellStart"/>
+      <w:r>
+        <w:rPr>
+          <w:rFonts w:cs="Tahoma"/>
+          <w:b/>
+          <w:bCs w:val="0"/>
+        </w:rPr>
+        <w:t>LineageTherapeutics</w:t>
+      </w:r>
+      <w:proofErr w:type="spellEnd"/>
+      <w:r>
+        <w:rPr>
+          <w:rFonts w:cs="Tahoma"/>
+        </w:rPr>
+        <w:t xml:space="preserve"> </w:t>
+      </w:r>
+      <w:r>
+        <w:rPr>
+          <w:rFonts w:cs="Tahoma"/>
+        </w:rPr>
+        <w:t>oligodendrocyte progenitor cell therapy, has</w:t>
+      </w:r>
+      <w:r>
+        <w:rPr>
+          <w:rFonts w:cs="Tahoma"/>
+        </w:rPr>
+        <w:t xml:space="preserve"> r</w:t>
+      </w:r>
+      <w:r>
+        <w:rPr>
+          <w:rFonts w:cs="Tahoma"/>
+        </w:rPr>
+        <w:t>eceived a regenerative medicine advanced therapy (RMAT) and Orphan drug designations from the FDA. OPC1</w:t>
+      </w:r>
+      <w:r>
+        <w:rPr>
+          <w:rFonts w:cs="Tahoma"/>
+        </w:rPr>
+        <w:t xml:space="preserve"> h</w:t>
+      </w:r>
+      <w:r>
+        <w:rPr>
+          <w:rFonts w:cs="Tahoma"/>
+        </w:rPr>
+        <w:t>as been tested in two clinical trials; a Phase 1 safety trial and Phase 1/2a dose escalation trial</w:t>
+      </w:r>
+      <w:r>
+        <w:rPr>
+          <w:rFonts w:cs="Tahoma"/>
+        </w:rPr>
+        <w:t xml:space="preserve"> (“</w:t>
+      </w:r>
+      <w:proofErr w:type="spellStart"/>
+      <w:r>
+        <w:rPr>
+          <w:rFonts w:cs="Tahoma"/>
+        </w:rPr>
+        <w:t>SciStar</w:t>
+      </w:r>
+      <w:proofErr w:type="spellEnd"/>
+      <w:r>
+        <w:rPr>
+          <w:rFonts w:cs="Tahoma"/>
+        </w:rPr>
+        <w:t>” trial)</w:t>
+      </w:r>
+      <w:r>
+        <w:rPr>
+          <w:rFonts w:cs="Tahoma"/>
+        </w:rPr>
+        <w:t>. Among the patients</w:t>
+      </w:r>
+      <w:r>
+        <w:rPr>
+          <w:rFonts w:cs="Tahoma"/>
+        </w:rPr>
+        <w:t xml:space="preserve"> enrolled in the </w:t>
+      </w:r>
+      <w:proofErr w:type="spellStart"/>
+      <w:r>
+        <w:rPr>
+          <w:rFonts w:cs="Tahoma"/>
+        </w:rPr>
+        <w:t>SciStat</w:t>
+      </w:r>
+      <w:proofErr w:type="spellEnd"/>
+      <w:r>
+        <w:rPr>
+          <w:rFonts w:cs="Tahoma"/>
+        </w:rPr>
+        <w:t xml:space="preserve"> trial</w:t>
+      </w:r>
+      <w:r>
+        <w:rPr>
+          <w:rFonts w:cs="Tahoma"/>
+        </w:rPr>
+        <w:t xml:space="preserve">, 96% reported improved </w:t>
+      </w:r>
+      <w:r>
+        <w:rPr>
+          <w:rFonts w:cs="Tahoma"/>
+        </w:rPr>
+        <w:t xml:space="preserve">in </w:t>
+      </w:r>
+      <w:r>
+        <w:rPr>
+          <w:rFonts w:cs="Tahoma"/>
+        </w:rPr>
+        <w:t>motor function</w:t>
+      </w:r>
+      <w:r>
+        <w:rPr>
+          <w:rFonts w:cs="Tahoma"/>
+        </w:rPr>
+        <w:t>s</w:t>
+      </w:r>
+      <w:r>
+        <w:rPr>
+          <w:rFonts w:cs="Tahoma"/>
+        </w:rPr>
+        <w:t xml:space="preserve"> with 32% at two or more levels.</w:t>
+      </w:r>
+    </w:p>
+    <w:p>
+      <w:pPr>
         <w:pStyle w:val="Heading2"/>
         <w:spacing w:before="120" w:after="0"/>
       </w:pPr>
@@ -925,6 +1069,7 @@
         <w:rPr>
           <w:rFonts w:cs="Tahoma"/>
         </w:rPr>
+        <w:lastRenderedPageBreak/>
         <w:t>neurotrophic factors</w:t>
       </w:r>
       <w:r>
@@ -985,93 +1130,151 @@
         <w:rPr>
           <w:rFonts w:cs="Tahoma"/>
         </w:rPr>
-        <w:t>S</w:t>
-      </w:r>
-      <w:r>
-        <w:rPr>
-          <w:rFonts w:cs="Tahoma"/>
-        </w:rPr>
-        <w:t>trateg</w:t>
-      </w:r>
-      <w:r>
-        <w:rPr>
-          <w:rFonts w:cs="Tahoma"/>
-        </w:rPr>
-        <w:t>ies</w:t>
-      </w:r>
-      <w:r>
-        <w:rPr>
-          <w:rFonts w:cs="Tahoma"/>
-        </w:rPr>
-        <w:t xml:space="preserve"> for cell transplantation</w:t>
-      </w:r>
-      <w:r>
-        <w:rPr>
-          <w:rFonts w:cs="Tahoma"/>
-        </w:rPr>
-        <w:t xml:space="preserve"> within the conduit</w:t>
-      </w:r>
-      <w:r>
-        <w:rPr>
-          <w:rFonts w:cs="Tahoma"/>
-        </w:rPr>
-        <w:t xml:space="preserve">, </w:t>
-      </w:r>
-      <w:r>
-        <w:rPr>
-          <w:rFonts w:cs="Tahoma"/>
-        </w:rPr>
-        <w:t>can</w:t>
-      </w:r>
-      <w:r>
-        <w:rPr>
-          <w:rFonts w:cs="Tahoma"/>
-        </w:rPr>
-        <w:t xml:space="preserve"> </w:t>
-      </w:r>
-      <w:r>
-        <w:rPr>
-          <w:rFonts w:cs="Tahoma"/>
-        </w:rPr>
-        <w:t xml:space="preserve">also </w:t>
-      </w:r>
-      <w:r>
-        <w:rPr>
-          <w:rFonts w:cs="Tahoma"/>
-        </w:rPr>
-        <w:t>include</w:t>
-      </w:r>
-      <w:r>
-        <w:rPr>
-          <w:rFonts w:cs="Tahoma"/>
-        </w:rPr>
-        <w:t xml:space="preserve"> </w:t>
-      </w:r>
-      <w:r>
-        <w:rPr>
-          <w:rFonts w:cs="Tahoma"/>
-        </w:rPr>
-        <w:t xml:space="preserve">remyelination of non-damaged axons which has been established as an important mechanism for SCI recovery. </w:t>
+        <w:t>The scaffold is surgically implanted into the gap in the spinal cord at the site of injury, and is resorbed over several weeks.</w:t>
+      </w:r>
+      <w:r>
+        <w:rPr>
+          <w:rFonts w:cs="Tahoma"/>
+        </w:rPr>
+        <w:t xml:space="preserve">  </w:t>
       </w:r>
     </w:p>
     <w:p>
       <w:pPr>
         <w:pStyle w:val="JHEPBody"/>
         <w:rPr>
-          <w:rFonts w:cs="Tahoma"/>
-        </w:rPr>
-      </w:pPr>
-      <w:r>
-        <w:rPr>
-          <w:rFonts w:cs="Tahoma"/>
-        </w:rPr>
-        <w:t>The scaffold is surgically implanted into the gap in the spinal cord at the site of injury, and is resorbed over several weeks.</w:t>
-      </w:r>
-      <w:r>
-        <w:rPr>
-          <w:rFonts w:cs="Tahoma"/>
-        </w:rPr>
-        <w:t xml:space="preserve">  </w:t>
+          <w:rFonts w:asciiTheme="minorHAnsi" w:hAnsiTheme="minorHAnsi" w:cstheme="minorHAnsi"/>
+        </w:rPr>
+      </w:pPr>
+      <w:r>
+        <w:rPr>
+          <w:rFonts w:asciiTheme="minorHAnsi" w:hAnsiTheme="minorHAnsi" w:cstheme="minorHAnsi"/>
+        </w:rPr>
+        <w:t xml:space="preserve">Strategies for cell transplantation within the conduit, should also include remyelination of non-damaged axons which has been established as an important mechanism for SCI recovery. </w:t>
+      </w:r>
+    </w:p>
+    <w:p>
+      <w:pPr>
+        <w:pStyle w:val="JHEPBody"/>
+        <w:rPr>
+          <w:rFonts w:asciiTheme="minorHAnsi" w:hAnsiTheme="minorHAnsi" w:cstheme="minorHAnsi"/>
+        </w:rPr>
+      </w:pPr>
+      <w:r>
+        <w:rPr>
+          <w:rFonts w:asciiTheme="minorHAnsi" w:hAnsiTheme="minorHAnsi" w:cstheme="minorHAnsi"/>
+          <w:color w:val="000000"/>
+          <w:shd w:val="clear" w:color="auto" w:fill="FFFFFF"/>
+        </w:rPr>
+        <w:t xml:space="preserve">Oligodendrocyte </w:t>
+      </w:r>
+      <w:r>
+        <w:rPr>
+          <w:rFonts w:asciiTheme="minorHAnsi" w:hAnsiTheme="minorHAnsi" w:cstheme="minorHAnsi"/>
+          <w:color w:val="000000"/>
+          <w:shd w:val="clear" w:color="auto" w:fill="FFFFFF"/>
+        </w:rPr>
+        <w:t>derived from o</w:t>
+      </w:r>
+      <w:r>
+        <w:rPr>
+          <w:rFonts w:asciiTheme="minorHAnsi" w:hAnsiTheme="minorHAnsi" w:cstheme="minorHAnsi"/>
+          <w:color w:val="000000"/>
+          <w:shd w:val="clear" w:color="auto" w:fill="FFFFFF"/>
+        </w:rPr>
+        <w:t>ligodendrocyte progenitor cells (</w:t>
+      </w:r>
+      <w:r>
+        <w:rPr>
+          <w:rFonts w:asciiTheme="minorHAnsi" w:hAnsiTheme="minorHAnsi" w:cstheme="minorHAnsi"/>
+          <w:color w:val="000000"/>
+          <w:shd w:val="clear" w:color="auto" w:fill="FFFFFF"/>
+        </w:rPr>
+        <w:t>OPCs) produce</w:t>
+      </w:r>
+      <w:r>
+        <w:rPr>
+          <w:rFonts w:asciiTheme="minorHAnsi" w:hAnsiTheme="minorHAnsi" w:cstheme="minorHAnsi"/>
+        </w:rPr>
+        <w:t xml:space="preserve"> the myelin sheath, remyelinate CNS lesions and by promoting to the production of neurotrophic factors, promote neuronal survival in SCI.</w:t>
+      </w:r>
+    </w:p>
+    <w:p>
+      <w:pPr>
+        <w:pStyle w:val="JHEPBody"/>
+        <w:rPr>
+          <w:rFonts w:cs="Tahoma"/>
+        </w:rPr>
+      </w:pPr>
+      <w:r>
+        <w:rPr>
+          <w:rFonts w:asciiTheme="minorHAnsi" w:hAnsiTheme="minorHAnsi" w:cstheme="minorHAnsi"/>
+          <w:color w:val="212121"/>
+          <w:shd w:val="clear" w:color="auto" w:fill="FFFFFF"/>
+        </w:rPr>
+        <w:t>O</w:t>
+      </w:r>
+      <w:r>
+        <w:rPr>
+          <w:rFonts w:asciiTheme="minorHAnsi" w:hAnsiTheme="minorHAnsi" w:cstheme="minorHAnsi"/>
+          <w:color w:val="212121"/>
+          <w:shd w:val="clear" w:color="auto" w:fill="FFFFFF"/>
+        </w:rPr>
+        <w:t>ligodendrocyte progenitor cells</w:t>
+      </w:r>
+      <w:r>
+        <w:rPr>
+          <w:rFonts w:asciiTheme="minorHAnsi" w:hAnsiTheme="minorHAnsi" w:cstheme="minorHAnsi"/>
+        </w:rPr>
+        <w:t xml:space="preserve"> (</w:t>
+      </w:r>
+      <w:r>
+        <w:rPr>
+          <w:rFonts w:asciiTheme="minorHAnsi" w:hAnsiTheme="minorHAnsi" w:cstheme="minorHAnsi"/>
+        </w:rPr>
+        <w:t>OPC1</w:t>
+      </w:r>
+      <w:r>
+        <w:rPr>
+          <w:rFonts w:asciiTheme="minorHAnsi" w:hAnsiTheme="minorHAnsi" w:cstheme="minorHAnsi"/>
+        </w:rPr>
+        <w:t>)</w:t>
+      </w:r>
+      <w:r>
+        <w:rPr>
+          <w:rFonts w:asciiTheme="minorHAnsi" w:hAnsiTheme="minorHAnsi" w:cstheme="minorHAnsi"/>
+        </w:rPr>
+        <w:t xml:space="preserve"> in conjunction with Neurol-Spinal conduit could be the </w:t>
+      </w:r>
+      <w:r>
+        <w:rPr>
+          <w:rFonts w:asciiTheme="minorHAnsi" w:hAnsiTheme="minorHAnsi" w:cstheme="minorHAnsi"/>
+        </w:rPr>
+        <w:t xml:space="preserve">differentiator </w:t>
+      </w:r>
+      <w:r>
+        <w:rPr>
+          <w:rFonts w:asciiTheme="minorHAnsi" w:hAnsiTheme="minorHAnsi" w:cstheme="minorHAnsi"/>
+        </w:rPr>
+        <w:t xml:space="preserve">factor </w:t>
+      </w:r>
+      <w:r>
+        <w:rPr>
+          <w:rFonts w:asciiTheme="minorHAnsi" w:hAnsiTheme="minorHAnsi" w:cstheme="minorHAnsi"/>
+        </w:rPr>
+        <w:t xml:space="preserve">in </w:t>
+      </w:r>
+      <w:r>
+        <w:rPr>
+          <w:rFonts w:asciiTheme="minorHAnsi" w:hAnsiTheme="minorHAnsi" w:cstheme="minorHAnsi"/>
+        </w:rPr>
+        <w:t>spinal cord tissue regeneration</w:t>
+      </w:r>
+      <w:r>
+        <w:rPr>
+          <w:rFonts w:cs="Tahoma"/>
+        </w:rPr>
+        <w:t>.</w:t>
       </w:r>
     </w:p>
     <w:sectPr>
@@ -4520,12 +4723,9 @@
 </file>
 
 <file path=customXml/item2.xml><?xml version="1.0" encoding="utf-8"?>
-<?mso-contentType ?>
-<FormTemplates xmlns="http://schemas.microsoft.com/sharepoint/v3/contenttype/forms">
-  <Display>DocumentLibraryForm</Display>
-  <Edit>DocumentLibraryForm</Edit>
-  <New>DocumentLibraryForm</New>
-</FormTemplates>
+<p:properties xmlns:p="http://schemas.microsoft.com/office/2006/metadata/properties" xmlns:xsi="http://www.w3.org/2001/XMLSchema-instance" xmlns:pc="http://schemas.microsoft.com/office/infopath/2007/PartnerControls">
+  <documentManagement/>
+</p:properties>
 </file>
 
 <file path=customXml/item3.xml><?xml version="1.0" encoding="utf-8"?>
@@ -4533,9 +4733,12 @@
 </file>
 
 <file path=customXml/item4.xml><?xml version="1.0" encoding="utf-8"?>
-<p:properties xmlns:p="http://schemas.microsoft.com/office/2006/metadata/properties" xmlns:xsi="http://www.w3.org/2001/XMLSchema-instance" xmlns:pc="http://schemas.microsoft.com/office/infopath/2007/PartnerControls">
-  <documentManagement/>
-</p:properties>
+<?mso-contentType ?>
+<FormTemplates xmlns="http://schemas.microsoft.com/sharepoint/v3/contenttype/forms">
+  <Display>DocumentLibraryForm</Display>
+  <Edit>DocumentLibraryForm</Edit>
+  <New>DocumentLibraryForm</New>
+</FormTemplates>
 </file>
 
 <file path=customXml/itemProps1.xml><?xml version="1.0" encoding="utf-8"?>
@@ -4558,9 +4761,10 @@
 </file>
 
 <file path=customXml/itemProps2.xml><?xml version="1.0" encoding="utf-8"?>
-<ds:datastoreItem xmlns:ds="http://schemas.openxmlformats.org/officeDocument/2006/customXml" ds:itemID="{B14494D3-158E-4582-A8D0-53AF8FB6A6A7}">
+<ds:datastoreItem xmlns:ds="http://schemas.openxmlformats.org/officeDocument/2006/customXml" ds:itemID="{238FD332-7843-4A9A-A11D-7C189DC8C060}">
   <ds:schemaRefs>
-    <ds:schemaRef ds:uri="http://schemas.microsoft.com/sharepoint/v3/contenttype/forms"/>
+    <ds:schemaRef ds:uri="http://schemas.microsoft.com/office/2006/metadata/properties"/>
+    <ds:schemaRef ds:uri="http://schemas.microsoft.com/office/infopath/2007/PartnerControls"/>
   </ds:schemaRefs>
 </ds:datastoreItem>
 </file>
@@ -4574,10 +4778,9 @@
 </file>
 
 <file path=customXml/itemProps4.xml><?xml version="1.0" encoding="utf-8"?>
-<ds:datastoreItem xmlns:ds="http://schemas.openxmlformats.org/officeDocument/2006/customXml" ds:itemID="{238FD332-7843-4A9A-A11D-7C189DC8C060}">
+<ds:datastoreItem xmlns:ds="http://schemas.openxmlformats.org/officeDocument/2006/customXml" ds:itemID="{B14494D3-158E-4582-A8D0-53AF8FB6A6A7}">
   <ds:schemaRefs>
-    <ds:schemaRef ds:uri="http://schemas.microsoft.com/office/2006/metadata/properties"/>
-    <ds:schemaRef ds:uri="http://schemas.microsoft.com/office/infopath/2007/PartnerControls"/>
+    <ds:schemaRef ds:uri="http://schemas.microsoft.com/sharepoint/v3/contenttype/forms"/>
   </ds:schemaRefs>
 </ds:datastoreItem>
 </file>
</xml_diff>